<commit_message>
- Improved "macoslib for Advanced Users" - Rebased PDFView on CanvasForNSView.- Implemented events to PDFView from NSNotifications: DocumentChanged, PageChanged, ScaleChanged, SelectionChanged, HistoryChanged, DisplayModeChanged.- NSObject: added Superclass and PerformSelectorOnMainThread (untested).- Enabled the close widget of the Welcome to macoslib window. Window can be opened from the Help menu.
Signed-off-by: Stéphane Mons <st.mons.lists@free.fr>
</commit_message>
<xml_diff>
--- a/Application/BuiltInDocuments/macoslib for Advanced Users.docx
+++ b/Application/BuiltInDocuments/macoslib for Advanced Users.docx
@@ -46,12 +46,7 @@
         <w:ind w:firstLine="0"/>
       </w:pPr>
       <w:r>
-        <w:t>Y</w:t>
-      </w:r>
-      <w:bookmarkStart w:id="0" w:name="_GoBack"/>
-      <w:bookmarkEnd w:id="0"/>
-      <w:r>
-        <w:t xml:space="preserve">ou are </w:t>
+        <w:t xml:space="preserve">You are </w:t>
       </w:r>
       <w:r>
         <w:rPr>
@@ -938,6 +933,59 @@
       <w:r>
         <w:t>Constructor( ref as Ptr, hasOwnership as boolean ).</w:t>
       </w:r>
+    </w:p>
+    <w:p>
+      <w:pPr>
+        <w:pStyle w:val="Titre3"/>
+      </w:pPr>
+      <w:r>
+        <w:t>Mutable and Immutable Objects</w:t>
+      </w:r>
+    </w:p>
+    <w:p>
+      <w:r>
+        <w:t xml:space="preserve">In Carbon or in Cocoa, objects that hold data like strings, arrays, dictionaries, and so on cannot be modified, i.e. their contents cannot be modified; they are are said to be </w:t>
+      </w:r>
+      <w:r>
+        <w:rPr>
+          <w:i/>
+        </w:rPr>
+        <w:t>immutable</w:t>
+      </w:r>
+      <w:r>
+        <w:t xml:space="preserve">, which is the default. Whenever you need to modify the contents of an object, you must get the </w:t>
+      </w:r>
+      <w:r>
+        <w:rPr>
+          <w:i/>
+        </w:rPr>
+        <w:t>mutable</w:t>
+      </w:r>
+      <w:r>
+        <w:t xml:space="preserve"> version of it, i.e. the “mutable” word must appear inside the name. For example, the mutable counterpart of NSArray is NSMutableArray (a subclass of NSArray).</w:t>
+      </w:r>
+    </w:p>
+    <w:p>
+      <w:r>
+        <w:t xml:space="preserve">You cannot make an immutable object become mutable. However, you can create a mutable </w:t>
+      </w:r>
+      <w:r>
+        <w:rPr>
+          <w:i/>
+        </w:rPr>
+        <w:t>copy</w:t>
+      </w:r>
+      <w:r>
+        <w:t xml:space="preserve"> of</w:t>
+      </w:r>
+      <w:r>
+        <w:t xml:space="preserve"> an immutable object</w:t>
+      </w:r>
+      <w:r>
+        <w:t xml:space="preserve"> by calling MutableCopy (inherited from NSObject).</w:t>
+      </w:r>
+      <w:bookmarkStart w:id="0" w:name="_GoBack"/>
+      <w:bookmarkEnd w:id="0"/>
     </w:p>
     <w:p>
       <w:pPr>
@@ -1885,6 +1933,30 @@
       <w:color w:val="4F81BD" w:themeColor="accent1"/>
     </w:rPr>
   </w:style>
+  <w:style w:type="paragraph" w:styleId="Titre4">
+    <w:name w:val="heading 4"/>
+    <w:basedOn w:val="Normal"/>
+    <w:next w:val="Normal"/>
+    <w:link w:val="Titre4Car"/>
+    <w:uiPriority w:val="9"/>
+    <w:unhideWhenUsed/>
+    <w:qFormat/>
+    <w:rsid w:val="00996ED1"/>
+    <w:pPr>
+      <w:keepNext/>
+      <w:keepLines/>
+      <w:spacing w:before="200" w:after="0"/>
+      <w:outlineLvl w:val="3"/>
+    </w:pPr>
+    <w:rPr>
+      <w:rFonts w:asciiTheme="majorHAnsi" w:eastAsiaTheme="majorEastAsia" w:hAnsiTheme="majorHAnsi" w:cstheme="majorBidi"/>
+      <w:b/>
+      <w:bCs/>
+      <w:i/>
+      <w:iCs/>
+      <w:color w:val="4F81BD" w:themeColor="accent1"/>
+    </w:rPr>
+  </w:style>
   <w:style w:type="character" w:default="1" w:styleId="Policepardfaut">
     <w:name w:val="Default Paragraph Font"/>
     <w:uiPriority w:val="1"/>
@@ -2052,6 +2124,23 @@
       <w:rFonts w:ascii="Helvetica" w:eastAsiaTheme="majorEastAsia" w:hAnsi="Helvetica" w:cstheme="majorBidi"/>
       <w:b/>
       <w:bCs/>
+      <w:color w:val="4F81BD" w:themeColor="accent1"/>
+      <w:sz w:val="24"/>
+      <w:lang w:eastAsia="fr-FR"/>
+    </w:rPr>
+  </w:style>
+  <w:style w:type="character" w:customStyle="1" w:styleId="Titre4Car">
+    <w:name w:val="Titre 4 Car"/>
+    <w:basedOn w:val="Policepardfaut"/>
+    <w:link w:val="Titre4"/>
+    <w:uiPriority w:val="9"/>
+    <w:rsid w:val="00996ED1"/>
+    <w:rPr>
+      <w:rFonts w:asciiTheme="majorHAnsi" w:eastAsiaTheme="majorEastAsia" w:hAnsiTheme="majorHAnsi" w:cstheme="majorBidi"/>
+      <w:b/>
+      <w:bCs/>
+      <w:i/>
+      <w:iCs/>
       <w:color w:val="4F81BD" w:themeColor="accent1"/>
       <w:sz w:val="24"/>
       <w:lang w:eastAsia="fr-FR"/>
@@ -2295,6 +2384,30 @@
       <w:color w:val="4F81BD" w:themeColor="accent1"/>
     </w:rPr>
   </w:style>
+  <w:style w:type="paragraph" w:styleId="Titre4">
+    <w:name w:val="heading 4"/>
+    <w:basedOn w:val="Normal"/>
+    <w:next w:val="Normal"/>
+    <w:link w:val="Titre4Car"/>
+    <w:uiPriority w:val="9"/>
+    <w:unhideWhenUsed/>
+    <w:qFormat/>
+    <w:rsid w:val="00996ED1"/>
+    <w:pPr>
+      <w:keepNext/>
+      <w:keepLines/>
+      <w:spacing w:before="200" w:after="0"/>
+      <w:outlineLvl w:val="3"/>
+    </w:pPr>
+    <w:rPr>
+      <w:rFonts w:asciiTheme="majorHAnsi" w:eastAsiaTheme="majorEastAsia" w:hAnsiTheme="majorHAnsi" w:cstheme="majorBidi"/>
+      <w:b/>
+      <w:bCs/>
+      <w:i/>
+      <w:iCs/>
+      <w:color w:val="4F81BD" w:themeColor="accent1"/>
+    </w:rPr>
+  </w:style>
   <w:style w:type="character" w:default="1" w:styleId="Policepardfaut">
     <w:name w:val="Default Paragraph Font"/>
     <w:uiPriority w:val="1"/>
@@ -2462,6 +2575,23 @@
       <w:rFonts w:ascii="Helvetica" w:eastAsiaTheme="majorEastAsia" w:hAnsi="Helvetica" w:cstheme="majorBidi"/>
       <w:b/>
       <w:bCs/>
+      <w:color w:val="4F81BD" w:themeColor="accent1"/>
+      <w:sz w:val="24"/>
+      <w:lang w:eastAsia="fr-FR"/>
+    </w:rPr>
+  </w:style>
+  <w:style w:type="character" w:customStyle="1" w:styleId="Titre4Car">
+    <w:name w:val="Titre 4 Car"/>
+    <w:basedOn w:val="Policepardfaut"/>
+    <w:link w:val="Titre4"/>
+    <w:uiPriority w:val="9"/>
+    <w:rsid w:val="00996ED1"/>
+    <w:rPr>
+      <w:rFonts w:asciiTheme="majorHAnsi" w:eastAsiaTheme="majorEastAsia" w:hAnsiTheme="majorHAnsi" w:cstheme="majorBidi"/>
+      <w:b/>
+      <w:bCs/>
+      <w:i/>
+      <w:iCs/>
       <w:color w:val="4F81BD" w:themeColor="accent1"/>
       <w:sz w:val="24"/>
       <w:lang w:eastAsia="fr-FR"/>

</xml_diff>